<commit_message>
Added literature reviews to the project proposal
</commit_message>
<xml_diff>
--- a/AILearningInGames.docx
+++ b/AILearningInGames.docx
@@ -1,6 +1,6 @@
 
 <file path=word/document.xml><?xml version="1.0" encoding="utf-8"?>
-<w:document xmlns:wpc="http://schemas.microsoft.com/office/word/2010/wordprocessingCanvas" xmlns:cx="http://schemas.microsoft.com/office/drawing/2014/chartex" xmlns:cx1="http://schemas.microsoft.com/office/drawing/2015/9/8/chartex" xmlns:cx2="http://schemas.microsoft.com/office/drawing/2015/10/21/chartex" xmlns:cx3="http://schemas.microsoft.com/office/drawing/2016/5/9/chartex" xmlns:cx4="http://schemas.microsoft.com/office/drawing/2016/5/10/chartex" xmlns:cx5="http://schemas.microsoft.com/office/drawing/2016/5/11/chartex" xmlns:cx6="http://schemas.microsoft.com/office/drawing/2016/5/12/chartex" xmlns:cx7="http://schemas.microsoft.com/office/drawing/2016/5/13/chartex" xmlns:cx8="http://schemas.microsoft.com/office/drawing/2016/5/14/chartex" xmlns:mc="http://schemas.openxmlformats.org/markup-compatibility/2006" xmlns:aink="http://schemas.microsoft.com/office/drawing/2016/ink" xmlns:am3d="http://schemas.microsoft.com/office/drawing/2017/model3d" xmlns:o="urn:schemas-microsoft-com:office:office" xmlns:r="http://schemas.openxmlformats.org/officeDocument/2006/relationships" xmlns:m="http://schemas.openxmlformats.org/officeDocument/2006/math" xmlns:v="urn:schemas-microsoft-com:vml" xmlns:wp14="http://schemas.microsoft.com/office/word/2010/wordprocessingDrawing" xmlns:wp="http://schemas.openxmlformats.org/drawingml/2006/wordprocessingDrawing" xmlns:w10="urn:schemas-microsoft-com:office:word" xmlns:w="http://schemas.openxmlformats.org/wordprocessingml/2006/main" xmlns:w14="http://schemas.microsoft.com/office/word/2010/wordml" xmlns:w15="http://schemas.microsoft.com/office/word/2012/wordml" xmlns:w16cid="http://schemas.microsoft.com/office/word/2016/wordml/cid" xmlns:w16se="http://schemas.microsoft.com/office/word/2015/wordml/symex" xmlns:wpg="http://schemas.microsoft.com/office/word/2010/wordprocessingGroup" xmlns:wpi="http://schemas.microsoft.com/office/word/2010/wordprocessingInk" xmlns:wne="http://schemas.microsoft.com/office/word/2006/wordml" xmlns:wps="http://schemas.microsoft.com/office/word/2010/wordprocessingShape" mc:Ignorable="w14 w15 w16se w16cid wp14">
+<w:document xmlns:wpc="http://schemas.microsoft.com/office/word/2010/wordprocessingCanvas" xmlns:cx="http://schemas.microsoft.com/office/drawing/2014/chartex" xmlns:cx1="http://schemas.microsoft.com/office/drawing/2015/9/8/chartex" xmlns:mc="http://schemas.openxmlformats.org/markup-compatibility/2006" xmlns:o="urn:schemas-microsoft-com:office:office" xmlns:r="http://schemas.openxmlformats.org/officeDocument/2006/relationships" xmlns:m="http://schemas.openxmlformats.org/officeDocument/2006/math" xmlns:v="urn:schemas-microsoft-com:vml" xmlns:wp14="http://schemas.microsoft.com/office/word/2010/wordprocessingDrawing" xmlns:wp="http://schemas.openxmlformats.org/drawingml/2006/wordprocessingDrawing" xmlns:w10="urn:schemas-microsoft-com:office:word" xmlns:w="http://schemas.openxmlformats.org/wordprocessingml/2006/main" xmlns:w14="http://schemas.microsoft.com/office/word/2010/wordml" xmlns:w15="http://schemas.microsoft.com/office/word/2012/wordml" xmlns:w16se="http://schemas.microsoft.com/office/word/2015/wordml/symex" xmlns:wpg="http://schemas.microsoft.com/office/word/2010/wordprocessingGroup" xmlns:wpi="http://schemas.microsoft.com/office/word/2010/wordprocessingInk" xmlns:wne="http://schemas.microsoft.com/office/word/2006/wordml" xmlns:wps="http://schemas.microsoft.com/office/word/2010/wordprocessingShape" mc:Ignorable="w14 w15 w16se wp14">
   <w:body>
     <w:p>
       <w:pPr>
@@ -44,137 +44,415 @@
     <w:p>
       <w:r>
         <w:t>Is it possible to use Learning AI to create a dynamically increasing gameplay challenge within a video game?</w:t>
+      </w:r>
+    </w:p>
+    <w:p/>
+    <w:p>
+      <w:r>
+        <w:t>Add something about genetic algorithms.</w:t>
+      </w:r>
+    </w:p>
+    <w:p/>
+    <w:p>
+      <w:r>
+        <w:t xml:space="preserve">The idea behind my Final Year Project </w:t>
+      </w:r>
+      <w:r>
+        <w:t xml:space="preserve">is </w:t>
+      </w:r>
+      <w:r>
+        <w:t xml:space="preserve">to </w:t>
+      </w:r>
+      <w:r>
+        <w:t>explore the potential uses</w:t>
+      </w:r>
+      <w:r>
+        <w:t xml:space="preserve"> and applications</w:t>
+      </w:r>
+      <w:r>
+        <w:t xml:space="preserve"> for an </w:t>
+      </w:r>
+      <w:r>
+        <w:t>A</w:t>
+      </w:r>
+      <w:r>
+        <w:t xml:space="preserve">rtificial </w:t>
+      </w:r>
+      <w:r>
+        <w:t>I</w:t>
+      </w:r>
+      <w:r>
+        <w:t>ntelligence</w:t>
+      </w:r>
+      <w:r>
+        <w:t xml:space="preserve"> system </w:t>
+      </w:r>
+      <w:r>
+        <w:t xml:space="preserve">in gaming </w:t>
+      </w:r>
+      <w:r>
+        <w:t>which</w:t>
+      </w:r>
+      <w:r>
+        <w:t xml:space="preserve"> </w:t>
+      </w:r>
+      <w:r>
+        <w:t xml:space="preserve">progressively learns </w:t>
+      </w:r>
+      <w:r>
+        <w:t xml:space="preserve">and adapts to overcome certain situations that it encounters. I would go about implementing this by initially creating a system such as </w:t>
+      </w:r>
+      <w:r>
+        <w:t>s</w:t>
+      </w:r>
+      <w:r>
+        <w:t>nake where the snake itself would go through many generations</w:t>
+      </w:r>
+      <w:r>
+        <w:t xml:space="preserve"> adapting and improving the way in which it searches out the food to grow whilst avoiding the fail states of the game such as hitting the body of the snake with the head. I could then potentially expand the game to be either a side </w:t>
+      </w:r>
+      <w:proofErr w:type="spellStart"/>
+      <w:r>
+        <w:t>scroller</w:t>
+      </w:r>
+      <w:proofErr w:type="spellEnd"/>
+      <w:r>
+        <w:t xml:space="preserve"> or 3D game where the AI will learn how to do certain actions by watching them played out but will not be able to succeed at the action initially, through iterations of trying and learning will the AI be able to overcome certain situations.</w:t>
+      </w:r>
+    </w:p>
+    <w:p/>
+    <w:p>
+      <w:r>
+        <w:rPr>
+          <w:sz w:val="24"/>
+          <w:u w:val="single"/>
+        </w:rPr>
+        <w:t>My rationale for choosing this project was</w:t>
+      </w:r>
+      <w:r>
+        <w:t>…</w:t>
+      </w:r>
+      <w:r>
+        <w:t xml:space="preserve"> </w:t>
+      </w:r>
+    </w:p>
+    <w:p>
+      <w:proofErr w:type="gramStart"/>
+      <w:r>
+        <w:t>good</w:t>
+      </w:r>
+      <w:proofErr w:type="gramEnd"/>
+      <w:r>
+        <w:t xml:space="preserve"> technical challenge to learn </w:t>
+      </w:r>
+      <w:proofErr w:type="spellStart"/>
+      <w:r>
+        <w:t>ai</w:t>
+      </w:r>
+      <w:proofErr w:type="spellEnd"/>
+      <w:r>
+        <w:t xml:space="preserve"> and it has a lot of uses in games</w:t>
+      </w:r>
+    </w:p>
+    <w:p>
+      <w:r>
+        <w:t xml:space="preserve"> </w:t>
+      </w:r>
+    </w:p>
+    <w:p>
+      <w:r>
+        <w:rPr>
+          <w:sz w:val="24"/>
+          <w:u w:val="single"/>
+        </w:rPr>
+        <w:t>The a</w:t>
+      </w:r>
+      <w:r>
+        <w:rPr>
+          <w:sz w:val="24"/>
+          <w:u w:val="single"/>
+        </w:rPr>
+        <w:t xml:space="preserve">reas </w:t>
+      </w:r>
+      <w:r>
+        <w:rPr>
+          <w:sz w:val="24"/>
+          <w:u w:val="single"/>
+        </w:rPr>
+        <w:t>that I will be investigating are</w:t>
+      </w:r>
+      <w:r>
+        <w:t>…</w:t>
+      </w:r>
+    </w:p>
+    <w:p>
+      <w:r>
+        <w:t>Different learning types</w:t>
+      </w:r>
+    </w:p>
+    <w:p/>
+    <w:p>
+      <w:r>
+        <w:rPr>
+          <w:sz w:val="24"/>
+          <w:u w:val="single"/>
+        </w:rPr>
+        <w:t>Background research done</w:t>
+      </w:r>
+      <w:r>
+        <w:t>…</w:t>
+      </w:r>
+    </w:p>
+    <w:p>
+      <w:r>
+        <w:t>Genetic algorithms</w:t>
       </w:r>
     </w:p>
     <w:p/>
     <w:p/>
     <w:p>
-      <w:r>
-        <w:t xml:space="preserve">The idea behind my Final Year Project </w:t>
-      </w:r>
-      <w:r>
-        <w:t xml:space="preserve">is </w:t>
-      </w:r>
-      <w:r>
-        <w:t xml:space="preserve">to </w:t>
-      </w:r>
-      <w:r>
-        <w:t>explore the potential uses</w:t>
-      </w:r>
-      <w:r>
-        <w:t xml:space="preserve"> and applications</w:t>
-      </w:r>
-      <w:r>
-        <w:t xml:space="preserve"> for an </w:t>
-      </w:r>
-      <w:r>
-        <w:t>A</w:t>
-      </w:r>
-      <w:r>
-        <w:t xml:space="preserve">rtificial </w:t>
-      </w:r>
-      <w:r>
-        <w:t>I</w:t>
-      </w:r>
-      <w:r>
-        <w:t>ntelligence</w:t>
-      </w:r>
-      <w:r>
-        <w:t xml:space="preserve"> system </w:t>
-      </w:r>
-      <w:r>
-        <w:t xml:space="preserve">in gaming </w:t>
-      </w:r>
-      <w:r>
-        <w:t>which</w:t>
-      </w:r>
-      <w:r>
-        <w:t xml:space="preserve"> </w:t>
-      </w:r>
-      <w:r>
-        <w:t xml:space="preserve">progressively learns </w:t>
-      </w:r>
-      <w:r>
-        <w:t xml:space="preserve">and adapts to overcome certain situations that it encounters. I would go about implementing this by initially creating a system such as </w:t>
-      </w:r>
-      <w:r>
-        <w:t>s</w:t>
-      </w:r>
-      <w:r>
-        <w:t>nake where the snake itself would go through many generations</w:t>
-      </w:r>
-      <w:r>
-        <w:t xml:space="preserve"> adapting and improving the way in which it searches out the food to grow whilst avoiding the fail states of the game such as hitting the body of the snake with the head. I could then potentially expand the game to be either a side scroller or 3D game where the AI will learn how to do certain actions by watching them played out but will not be able to succeed at the action initially, through iterations of trying and learning will the AI be able to overcome certain situations.</w:t>
-      </w:r>
-    </w:p>
-    <w:p/>
-    <w:p>
-      <w:r>
-        <w:t>My rationale for choosing this project was…</w:t>
-      </w:r>
-    </w:p>
-    <w:p>
-      <w:r>
-        <w:t xml:space="preserve"> </w:t>
-      </w:r>
-    </w:p>
-    <w:p>
-      <w:r>
-        <w:t>The a</w:t>
-      </w:r>
-      <w:r>
-        <w:t xml:space="preserve">reas </w:t>
-      </w:r>
-      <w:r>
-        <w:t>that I will be investigating are…</w:t>
-      </w:r>
-    </w:p>
-    <w:p/>
-    <w:p>
-      <w:r>
-        <w:t>Background research done…</w:t>
-      </w:r>
-    </w:p>
-    <w:p/>
-    <w:p>
-      <w:r>
+      <w:pPr>
+        <w:rPr>
+          <w:sz w:val="24"/>
+          <w:u w:val="single"/>
+        </w:rPr>
+      </w:pPr>
+      <w:r>
+        <w:rPr>
+          <w:sz w:val="24"/>
+          <w:u w:val="single"/>
+        </w:rPr>
         <w:t>Literature review of sources</w:t>
       </w:r>
     </w:p>
     <w:p>
       <w:r>
-        <w:t xml:space="preserve">Potential </w:t>
-      </w:r>
-      <w:r>
-        <w:t>Methodology</w:t>
-      </w:r>
-      <w:r>
-        <w:t>…</w:t>
-      </w:r>
-    </w:p>
-    <w:p>
-      <w:r>
-        <w:t>Research ethics</w:t>
-      </w:r>
-    </w:p>
-    <w:p>
-      <w:r>
-        <w:t>Project plan…</w:t>
-      </w:r>
-    </w:p>
-    <w:p>
-      <w:r>
-        <w:t>Deliverables of the project…</w:t>
-      </w:r>
-    </w:p>
-    <w:p>
-      <w:r>
-        <w:t>References</w:t>
-      </w:r>
+        <w:t>5-6 sources</w:t>
+      </w:r>
+    </w:p>
+    <w:p>
+      <w:r>
+        <w:t>In place here.</w:t>
+      </w:r>
+    </w:p>
+    <w:p>
+      <w:r>
+        <w:lastRenderedPageBreak/>
+        <w:t xml:space="preserve">Infinite Mario Bros AI using Genetic Algorithm: </w:t>
+      </w:r>
+      <w:hyperlink r:id="rId4" w:history="1">
+        <w:r>
+          <w:rPr>
+            <w:rStyle w:val="Hyperlink"/>
+          </w:rPr>
+          <w:t>https://ieeexplore.ieee.org/abstract/document/6089330</w:t>
+        </w:r>
+      </w:hyperlink>
+    </w:p>
+    <w:p>
+      <w:r>
+        <w:t>An adaptive methodology for synthesising mobile phone games using genetic algorithms:</w:t>
+      </w:r>
+    </w:p>
+    <w:p>
+      <w:hyperlink r:id="rId5" w:history="1">
+        <w:r>
+          <w:rPr>
+            <w:rStyle w:val="Hyperlink"/>
+          </w:rPr>
+          <w:t>https://ieeexplore.ieee.org/abstract/document/1554774</w:t>
+        </w:r>
+      </w:hyperlink>
+    </w:p>
+    <w:p>
+      <w:r>
+        <w:t>An empirical study on collective intelligence algorithms for video game problem solving:</w:t>
+      </w:r>
+    </w:p>
+    <w:p>
+      <w:hyperlink r:id="rId6" w:history="1">
+        <w:r>
+          <w:rPr>
+            <w:rStyle w:val="Hyperlink"/>
+          </w:rPr>
+          <w:t>https://repositorio.uam.es/handle/10486/674486</w:t>
+        </w:r>
+      </w:hyperlink>
+    </w:p>
+    <w:p>
+      <w:r>
+        <w:t>M. Mitchell, An Introduction to Genetic Algorithms, Cambridg</w:t>
+      </w:r>
+      <w:r>
+        <w:t>e, MA</w:t>
+      </w:r>
+      <w:proofErr w:type="gramStart"/>
+      <w:r>
+        <w:t>:MIT</w:t>
+      </w:r>
+      <w:proofErr w:type="gramEnd"/>
+      <w:r>
+        <w:t xml:space="preserve"> Press, pp. 1-10, 1996:</w:t>
+      </w:r>
+    </w:p>
+    <w:p>
+      <w:hyperlink r:id="rId7" w:anchor="v=onepage&amp;q=An%20Introduction%20to%20Genetic%20Algorithms&amp;f=false" w:history="1">
+        <w:r>
+          <w:rPr>
+            <w:rStyle w:val="Hyperlink"/>
+          </w:rPr>
+          <w:t>https://books.google.co.uk/books?hl=en&amp;lr=&amp;id=0eznlz0TF-IC&amp;oi=fnd&amp;pg=PP9&amp;dq=+An+Introduction+to+Genetic+Algorithms&amp;ots=shpJ92ZaRd&amp;sig=oVDGt5-JYpFHOLbxXY29nzjsaik&amp;redir_esc=y#v=onepage&amp;q=An%20Introduction%20to%20Genetic%20Algorithms&amp;f=false</w:t>
+        </w:r>
+      </w:hyperlink>
+    </w:p>
+    <w:p>
       <w:bookmarkStart w:id="0" w:name="_GoBack"/>
       <w:bookmarkEnd w:id="0"/>
     </w:p>
     <w:p>
+      <w:r>
+        <w:t xml:space="preserve">Reference </w:t>
+      </w:r>
+    </w:p>
+    <w:p>
+      <w:pPr>
+        <w:rPr>
+          <w:sz w:val="24"/>
+          <w:u w:val="single"/>
+        </w:rPr>
+      </w:pPr>
+      <w:r>
+        <w:rPr>
+          <w:sz w:val="24"/>
+          <w:u w:val="single"/>
+        </w:rPr>
+        <w:t xml:space="preserve">Potential </w:t>
+      </w:r>
+      <w:r>
+        <w:rPr>
+          <w:sz w:val="24"/>
+          <w:u w:val="single"/>
+        </w:rPr>
+        <w:t>Methodology</w:t>
+      </w:r>
+    </w:p>
+    <w:p/>
+    <w:p>
+      <w:r>
+        <w:t>Waterfall vs agile</w:t>
+      </w:r>
+    </w:p>
+    <w:p>
+      <w:r>
+        <w:t>Combination</w:t>
+      </w:r>
+    </w:p>
+    <w:p>
+      <w:r>
+        <w:t>Etc.</w:t>
+      </w:r>
+    </w:p>
+    <w:p/>
+    <w:p>
+      <w:pPr>
+        <w:rPr>
+          <w:sz w:val="24"/>
+          <w:u w:val="single"/>
+        </w:rPr>
+      </w:pPr>
+      <w:r>
+        <w:rPr>
+          <w:sz w:val="24"/>
+          <w:u w:val="single"/>
+        </w:rPr>
+        <w:t>Research ethics</w:t>
+      </w:r>
+    </w:p>
+    <w:p>
+      <w:r>
+        <w:t>Ethics data etc.</w:t>
+      </w:r>
+    </w:p>
+    <w:p/>
+    <w:p>
+      <w:r>
+        <w:rPr>
+          <w:sz w:val="24"/>
+          <w:u w:val="single"/>
+        </w:rPr>
+        <w:t>Project plan</w:t>
+      </w:r>
+    </w:p>
+    <w:p>
+      <w:r>
+        <w:t>Steps/stages</w:t>
+      </w:r>
+    </w:p>
+    <w:p>
+      <w:pPr>
+        <w:ind w:left="720"/>
+      </w:pPr>
+      <w:r>
+        <w:t>Gantt chart</w:t>
+      </w:r>
+    </w:p>
+    <w:p>
+      <w:pPr>
+        <w:ind w:left="720"/>
+      </w:pPr>
+      <w:r>
+        <w:t>Realistic.</w:t>
+      </w:r>
+    </w:p>
+    <w:p>
+      <w:pPr>
+        <w:ind w:left="720"/>
+      </w:pPr>
+    </w:p>
+    <w:p>
+      <w:r>
+        <w:rPr>
+          <w:sz w:val="24"/>
+          <w:u w:val="single"/>
+        </w:rPr>
+        <w:t>Deliverables of the proje</w:t>
+      </w:r>
+      <w:r>
+        <w:rPr>
+          <w:sz w:val="24"/>
+          <w:u w:val="single"/>
+        </w:rPr>
+        <w:t>ct</w:t>
+      </w:r>
+    </w:p>
+    <w:p>
+      <w:r>
+        <w:t>Evaluation of the performance of the AI</w:t>
+      </w:r>
+    </w:p>
+    <w:p>
+      <w:r>
+        <w:t>Generation selection.</w:t>
+      </w:r>
+    </w:p>
+    <w:p/>
+    <w:p>
+      <w:pPr>
+        <w:rPr>
+          <w:sz w:val="24"/>
+          <w:u w:val="single"/>
+        </w:rPr>
+      </w:pPr>
+      <w:r>
+        <w:rPr>
+          <w:sz w:val="24"/>
+          <w:u w:val="single"/>
+        </w:rPr>
+        <w:t>References</w:t>
+      </w:r>
+    </w:p>
+    <w:p/>
+    <w:p>
       <w:pPr>
         <w:rPr>
           <w:color w:val="FF0000"/>
@@ -222,7 +500,6 @@
           <w:sz w:val="18"/>
           <w:szCs w:val="18"/>
         </w:rPr>
-        <w:lastRenderedPageBreak/>
         <w:t xml:space="preserve">3. Rationale for project choice: Explain why you have chosen this particular project. This could be based on a number of factors including: appropriateness to employment aspirations, modules studied, area of interest/development etc. </w:t>
       </w:r>
     </w:p>
@@ -359,9 +636,27 @@
           <w:sz w:val="18"/>
           <w:szCs w:val="18"/>
         </w:rPr>
-        <w:t xml:space="preserve">11. References: Give full reference details for all works cited, using Pears, R. and Shields, G. (2016). Cite them right: the essential referencing guide. 10th edn. Basingstoke: Palgrave Macmillan. Copies of this text are available in the Library and online via: </w:t>
-      </w:r>
-      <w:hyperlink r:id="rId4" w:history="1">
+        <w:t xml:space="preserve">11. References: Give full reference details for all works cited, using Pears, R. and Shields, G. (2016). Cite them right: the essential referencing guide. 10th </w:t>
+      </w:r>
+      <w:proofErr w:type="spellStart"/>
+      <w:r>
+        <w:rPr>
+          <w:color w:val="FF0000"/>
+          <w:sz w:val="18"/>
+          <w:szCs w:val="18"/>
+        </w:rPr>
+        <w:t>edn</w:t>
+      </w:r>
+      <w:proofErr w:type="spellEnd"/>
+      <w:r>
+        <w:rPr>
+          <w:color w:val="FF0000"/>
+          <w:sz w:val="18"/>
+          <w:szCs w:val="18"/>
+        </w:rPr>
+        <w:t xml:space="preserve">. Basingstoke: Palgrave Macmillan. Copies of this text are available in the Library and online via: </w:t>
+      </w:r>
+      <w:hyperlink r:id="rId8" w:history="1">
         <w:r>
           <w:rPr>
             <w:rStyle w:val="Hyperlink"/>
@@ -393,7 +688,7 @@
 </file>
 
 <file path=word/styles.xml><?xml version="1.0" encoding="utf-8"?>
-<w:styles xmlns:mc="http://schemas.openxmlformats.org/markup-compatibility/2006" xmlns:r="http://schemas.openxmlformats.org/officeDocument/2006/relationships" xmlns:w="http://schemas.openxmlformats.org/wordprocessingml/2006/main" xmlns:w14="http://schemas.microsoft.com/office/word/2010/wordml" xmlns:w15="http://schemas.microsoft.com/office/word/2012/wordml" xmlns:w16cid="http://schemas.microsoft.com/office/word/2016/wordml/cid" xmlns:w16se="http://schemas.microsoft.com/office/word/2015/wordml/symex" mc:Ignorable="w14 w15 w16se w16cid">
+<w:styles xmlns:mc="http://schemas.openxmlformats.org/markup-compatibility/2006" xmlns:r="http://schemas.openxmlformats.org/officeDocument/2006/relationships" xmlns:w="http://schemas.openxmlformats.org/wordprocessingml/2006/main" xmlns:w14="http://schemas.microsoft.com/office/word/2010/wordml" xmlns:w15="http://schemas.microsoft.com/office/word/2012/wordml" xmlns:w16se="http://schemas.microsoft.com/office/word/2015/wordml/symex" mc:Ignorable="w14 w15 w16se">
   <w:docDefaults>
     <w:rPrDefault>
       <w:rPr>
@@ -409,7 +704,7 @@
       </w:pPr>
     </w:pPrDefault>
   </w:docDefaults>
-  <w:latentStyles w:defLockedState="0" w:defUIPriority="99" w:defSemiHidden="0" w:defUnhideWhenUsed="0" w:defQFormat="0" w:count="377">
+  <w:latentStyles w:defLockedState="0" w:defUIPriority="99" w:defSemiHidden="0" w:defUnhideWhenUsed="0" w:defQFormat="0" w:count="371">
     <w:lsdException w:name="Normal" w:uiPriority="0" w:qFormat="1"/>
     <w:lsdException w:name="heading 1" w:uiPriority="9" w:qFormat="1"/>
     <w:lsdException w:name="heading 2" w:semiHidden="1" w:uiPriority="9" w:unhideWhenUsed="1" w:qFormat="1"/>
@@ -557,8 +852,11 @@
     <w:lsdException w:name="Table 3D effects 3" w:semiHidden="1" w:unhideWhenUsed="1"/>
     <w:lsdException w:name="Table Contemporary" w:semiHidden="1" w:unhideWhenUsed="1"/>
     <w:lsdException w:name="Table Elegant" w:semiHidden="1" w:unhideWhenUsed="1"/>
+    <w:lsdException w:name="Table Professional" w:semiHidden="1" w:unhideWhenUsed="1"/>
     <w:lsdException w:name="Table Subtle 1" w:semiHidden="1" w:unhideWhenUsed="1"/>
     <w:lsdException w:name="Table Subtle 2" w:semiHidden="1" w:unhideWhenUsed="1"/>
+    <w:lsdException w:name="Table Web 1" w:semiHidden="1" w:unhideWhenUsed="1"/>
+    <w:lsdException w:name="Table Web 2" w:semiHidden="1" w:unhideWhenUsed="1"/>
     <w:lsdException w:name="Table Web 3" w:semiHidden="1" w:unhideWhenUsed="1"/>
     <w:lsdException w:name="Balloon Text" w:semiHidden="1" w:unhideWhenUsed="1"/>
     <w:lsdException w:name="Table Grid" w:uiPriority="39"/>
@@ -778,12 +1076,6 @@
     <w:lsdException w:name="List Table 5 Dark Accent 6" w:uiPriority="50"/>
     <w:lsdException w:name="List Table 6 Colorful Accent 6" w:uiPriority="51"/>
     <w:lsdException w:name="List Table 7 Colorful Accent 6" w:uiPriority="52"/>
-    <w:lsdException w:name="Mention" w:semiHidden="1" w:unhideWhenUsed="1"/>
-    <w:lsdException w:name="Smart Hyperlink" w:semiHidden="1" w:unhideWhenUsed="1"/>
-    <w:lsdException w:name="Hashtag" w:semiHidden="1" w:unhideWhenUsed="1"/>
-    <w:lsdException w:name="Unresolved Mention" w:semiHidden="1" w:unhideWhenUsed="1"/>
-    <w:lsdException w:name="Smart Link" w:semiHidden="1" w:unhideWhenUsed="1"/>
-    <w:lsdException w:name="Smart Link Error" w:semiHidden="1" w:unhideWhenUsed="1"/>
   </w:latentStyles>
   <w:style w:type="paragraph" w:default="1" w:styleId="Normal">
     <w:name w:val="Normal"/>

</xml_diff>